<commit_message>
After add My Link of github
</commit_message>
<xml_diff>
--- a/Task2.docx
+++ b/Task2.docx
@@ -3,6 +3,26 @@
 <w:document xmlns:wpc="http://schemas.microsoft.com/office/word/2010/wordprocessingCanvas" xmlns:cx="http://schemas.microsoft.com/office/drawing/2014/chartex" xmlns:cx1="http://schemas.microsoft.com/office/drawing/2015/9/8/chartex" xmlns:cx2="http://schemas.microsoft.com/office/drawing/2015/10/21/chartex" xmlns:cx3="http://schemas.microsoft.com/office/drawing/2016/5/9/chartex" xmlns:cx4="http://schemas.microsoft.com/office/drawing/2016/5/10/chartex" xmlns:cx5="http://schemas.microsoft.com/office/drawing/2016/5/11/chartex" xmlns:cx6="http://schemas.microsoft.com/office/drawing/2016/5/12/chartex" xmlns:cx7="http://schemas.microsoft.com/office/drawing/2016/5/13/chartex" xmlns:cx8="http://schemas.microsoft.com/office/drawing/2016/5/14/chartex" xmlns:mc="http://schemas.openxmlformats.org/markup-compatibility/2006" xmlns:aink="http://schemas.microsoft.com/office/drawing/2016/ink" xmlns:am3d="http://schemas.microsoft.com/office/drawing/2017/model3d" xmlns:o="urn:schemas-microsoft-com:office:office" xmlns:oel="http://schemas.microsoft.com/office/2019/extlst" xmlns:r="http://schemas.openxmlformats.org/officeDocument/2006/relationships" xmlns:m="http://schemas.openxmlformats.org/officeDocument/2006/math" xmlns:v="urn:schemas-microsoft-com:vml" xmlns:wp14="http://schemas.microsoft.com/office/word/2010/wordprocessingDrawing" xmlns:wp="http://schemas.openxmlformats.org/drawingml/2006/wordprocessingDrawing" xmlns:w10="urn:schemas-microsoft-com:office:word" xmlns:w="http://schemas.openxmlformats.org/wordprocessingml/2006/main" xmlns:w14="http://schemas.microsoft.com/office/word/2010/wordml" xmlns:w15="http://schemas.microsoft.com/office/word/2012/wordml" xmlns:w16cex="http://schemas.microsoft.com/office/word/2018/wordml/cex" xmlns:w16cid="http://schemas.microsoft.com/office/word/2016/wordml/cid" xmlns:w16="http://schemas.microsoft.com/office/word/2018/wordml" xmlns:w16sdtdh="http://schemas.microsoft.com/office/word/2020/wordml/sdtdatahash" xmlns:w16se="http://schemas.microsoft.com/office/word/2015/wordml/symex" xmlns:wpg="http://schemas.microsoft.com/office/word/2010/wordprocessingGroup" xmlns:wpi="http://schemas.microsoft.com/office/word/2010/wordprocessingInk" xmlns:wne="http://schemas.microsoft.com/office/word/2006/wordml" xmlns:wps="http://schemas.microsoft.com/office/word/2010/wordprocessingShape" mc:Ignorable="w14 w15 w16se w16cid w16 w16cex w16sdtdh wp14">
   <w:body>
     <w:p>
+      <w:r>
+        <w:fldChar w:fldCharType="begin"/>
+      </w:r>
+      <w:r>
+        <w:instrText>HYPERLINK "https://github.com/ahmedselim48/TaskDay2Vc%23"</w:instrText>
+      </w:r>
+      <w:r>
+        <w:fldChar w:fldCharType="separate"/>
+      </w:r>
+      <w:r>
+        <w:rPr>
+          <w:rStyle w:val="Hyperlink"/>
+        </w:rPr>
+        <w:t>https://github.com/ahmedselim48/TaskDay2Vc#</w:t>
+      </w:r>
+      <w:r>
+        <w:fldChar w:fldCharType="end"/>
+      </w:r>
+    </w:p>
+    <w:p>
       <w:pPr>
         <w:rPr>
           <w:b/>
@@ -21,19 +41,7 @@
           <w:rPr>
             <w:rStyle w:val="Hyperlink"/>
           </w:rPr>
-          <w:t>https://ahmedselim</w:t>
-        </w:r>
-        <w:r>
-          <w:rPr>
-            <w:rStyle w:val="Hyperlink"/>
-          </w:rPr>
-          <w:t>4</w:t>
-        </w:r>
-        <w:r>
-          <w:rPr>
-            <w:rStyle w:val="Hyperlink"/>
-          </w:rPr>
-          <w:t>8.github.io/about-page/</w:t>
+          <w:t>https://ahmedselim48.github.io/about-page/</w:t>
         </w:r>
       </w:hyperlink>
       <w:r>
@@ -68,15 +76,33 @@
           <w:bCs/>
           <w:lang w:bidi="ar-EG"/>
         </w:rPr>
-        <w:t>Pull Request</w:t>
-      </w:r>
-      <w:r>
-        <w:rPr>
-          <w:b/>
-          <w:bCs/>
-          <w:lang w:bidi="ar-EG"/>
-        </w:rPr>
-        <w:t xml:space="preserve"> : </w:t>
+        <w:t xml:space="preserve">Pull </w:t>
+      </w:r>
+      <w:proofErr w:type="gramStart"/>
+      <w:r>
+        <w:rPr>
+          <w:b/>
+          <w:bCs/>
+          <w:lang w:bidi="ar-EG"/>
+        </w:rPr>
+        <w:t>Request</w:t>
+      </w:r>
+      <w:r>
+        <w:rPr>
+          <w:b/>
+          <w:bCs/>
+          <w:lang w:bidi="ar-EG"/>
+        </w:rPr>
+        <w:t xml:space="preserve"> :</w:t>
+      </w:r>
+      <w:proofErr w:type="gramEnd"/>
+      <w:r>
+        <w:rPr>
+          <w:b/>
+          <w:bCs/>
+          <w:lang w:bidi="ar-EG"/>
+        </w:rPr>
+        <w:t xml:space="preserve"> </w:t>
       </w:r>
       <w:r>
         <w:rPr>
@@ -231,6 +257,7 @@
           <w:lang w:bidi="ar-EG"/>
         </w:rPr>
       </w:pPr>
+      <w:proofErr w:type="gramStart"/>
       <w:r>
         <w:rPr>
           <w:b/>
@@ -245,7 +272,16 @@
           <w:bCs/>
           <w:lang w:bidi="ar-EG"/>
         </w:rPr>
-        <w:t xml:space="preserve"> : </w:t>
+        <w:t xml:space="preserve"> :</w:t>
+      </w:r>
+      <w:proofErr w:type="gramEnd"/>
+      <w:r>
+        <w:rPr>
+          <w:b/>
+          <w:bCs/>
+          <w:lang w:bidi="ar-EG"/>
+        </w:rPr>
+        <w:t xml:space="preserve"> </w:t>
       </w:r>
       <w:r>
         <w:rPr>
@@ -1206,13 +1242,27 @@
         <w:rPr>
           <w:lang w:bidi="ar-EG"/>
         </w:rPr>
-        <w:t>git fetch origin</w:t>
-      </w:r>
-      <w:r>
-        <w:rPr>
-          <w:lang w:bidi="ar-EG"/>
-        </w:rPr>
-        <w:t xml:space="preserve">  (not </w:t>
+        <w:t xml:space="preserve">git fetch </w:t>
+      </w:r>
+      <w:proofErr w:type="gramStart"/>
+      <w:r>
+        <w:rPr>
+          <w:lang w:bidi="ar-EG"/>
+        </w:rPr>
+        <w:t>origin</w:t>
+      </w:r>
+      <w:r>
+        <w:rPr>
+          <w:lang w:bidi="ar-EG"/>
+        </w:rPr>
+        <w:t xml:space="preserve">  (</w:t>
+      </w:r>
+      <w:proofErr w:type="gramEnd"/>
+      <w:r>
+        <w:rPr>
+          <w:lang w:bidi="ar-EG"/>
+        </w:rPr>
+        <w:t xml:space="preserve">not </w:t>
       </w:r>
       <w:r>
         <w:rPr>
@@ -1290,13 +1340,27 @@
         <w:rPr>
           <w:lang w:bidi="ar-EG"/>
         </w:rPr>
-        <w:t xml:space="preserve">9-  </w:t>
-      </w:r>
-      <w:r>
-        <w:rPr>
-          <w:lang w:bidi="ar-EG"/>
-        </w:rPr>
-        <w:t xml:space="preserve">A </w:t>
+        <w:t>9</w:t>
+      </w:r>
+      <w:proofErr w:type="gramStart"/>
+      <w:r>
+        <w:rPr>
+          <w:lang w:bidi="ar-EG"/>
+        </w:rPr>
+        <w:t xml:space="preserve">-  </w:t>
+      </w:r>
+      <w:r>
+        <w:rPr>
+          <w:lang w:bidi="ar-EG"/>
+        </w:rPr>
+        <w:t>A</w:t>
+      </w:r>
+      <w:proofErr w:type="gramEnd"/>
+      <w:r>
+        <w:rPr>
+          <w:lang w:bidi="ar-EG"/>
+        </w:rPr>
+        <w:t xml:space="preserve"> </w:t>
       </w:r>
       <w:r>
         <w:rPr>
@@ -1397,13 +1461,7 @@
         <w:rPr>
           <w:lang w:bidi="ar-EG"/>
         </w:rPr>
-        <w:t xml:space="preserve">git tag </w:t>
-      </w:r>
-      <w:r>
-        <w:rPr>
-          <w:lang w:bidi="ar-EG"/>
-        </w:rPr>
-        <w:t>v2.1</w:t>
+        <w:t>git tag v2.1</w:t>
       </w:r>
     </w:p>
     <w:p>
@@ -1416,44 +1474,45 @@
         <w:rPr>
           <w:lang w:bidi="ar-EG"/>
         </w:rPr>
-        <w:t xml:space="preserve">git tag </w:t>
-      </w:r>
-      <w:r>
-        <w:rPr>
-          <w:lang w:bidi="ar-EG"/>
-        </w:rPr>
-        <w:t>v3.0</w:t>
+        <w:t>git tag v3.0</w:t>
       </w:r>
       <w:r>
         <w:rPr>
           <w:lang w:bidi="ar-EG"/>
         </w:rPr>
         <w:br/>
+      </w:r>
+      <w:proofErr w:type="gramStart"/>
+      <w:r>
+        <w:rPr>
+          <w:lang w:bidi="ar-EG"/>
+        </w:rPr>
         <w:t xml:space="preserve">-- </w:t>
       </w:r>
       <w:r>
         <w:rPr>
           <w:lang w:bidi="ar-EG"/>
         </w:rPr>
-        <w:t xml:space="preserve"> release two of them</w:t>
+        <w:t xml:space="preserve"> release</w:t>
+      </w:r>
+      <w:proofErr w:type="gramEnd"/>
+      <w:r>
+        <w:rPr>
+          <w:lang w:bidi="ar-EG"/>
+        </w:rPr>
+        <w:t xml:space="preserve"> two of them</w:t>
       </w:r>
       <w:r>
         <w:rPr>
           <w:lang w:bidi="ar-EG"/>
         </w:rPr>
         <w:br/>
-      </w:r>
-      <w:r>
-        <w:rPr>
-          <w:lang w:bidi="ar-EG"/>
-        </w:rPr>
         <w:t>git push origin v1.0</w:t>
       </w:r>
     </w:p>
     <w:p>
       <w:pPr>
         <w:rPr>
-          <w:rFonts w:hint="cs"/>
           <w:lang w:bidi="ar-EG"/>
         </w:rPr>
       </w:pPr>
@@ -2293,6 +2352,7 @@
   <w:style w:type="character" w:default="1" w:styleId="DefaultParagraphFont">
     <w:name w:val="Default Paragraph Font"/>
     <w:uiPriority w:val="1"/>
+    <w:semiHidden/>
     <w:unhideWhenUsed/>
   </w:style>
   <w:style w:type="table" w:default="1" w:styleId="TableNormal">

</xml_diff>